<commit_message>
add old analysis on notebook for poc version and blo2 memory starting
</commit_message>
<xml_diff>
--- a/Referentiel_master_RNCP/MEMOIRE/BLOC3/_Bloc3 RNCP Ingenieur en science des donnees Gaetan Corin.docx
+++ b/Referentiel_master_RNCP/MEMOIRE/BLOC3/_Bloc3 RNCP Ingenieur en science des donnees Gaetan Corin.docx
@@ -28,12 +28,12 @@
             <wp:extent cx="1966913" cy="557501"/>
             <wp:effectExtent b="0" l="0" r="0" t="0"/>
             <wp:wrapNone/>
-            <wp:docPr id="5" name="image3.png"/>
+            <wp:docPr id="5" name="image5.png"/>
             <a:graphic>
               <a:graphicData uri="http://schemas.openxmlformats.org/drawingml/2006/picture">
                 <pic:pic>
                   <pic:nvPicPr>
-                    <pic:cNvPr id="0" name="image3.png"/>
+                    <pic:cNvPr id="0" name="image5.png"/>
                     <pic:cNvPicPr preferRelativeResize="0"/>
                   </pic:nvPicPr>
                   <pic:blipFill>
@@ -70,12 +70,12 @@
             <wp:extent cx="1230743" cy="1217462"/>
             <wp:effectExtent b="0" l="0" r="0" t="0"/>
             <wp:wrapNone/>
-            <wp:docPr id="4" name="image2.png"/>
+            <wp:docPr id="4" name="image1.png"/>
             <a:graphic>
               <a:graphicData uri="http://schemas.openxmlformats.org/drawingml/2006/picture">
                 <pic:pic>
                   <pic:nvPicPr>
-                    <pic:cNvPr id="0" name="image2.png"/>
+                    <pic:cNvPr id="0" name="image1.png"/>
                     <pic:cNvPicPr preferRelativeResize="0"/>
                   </pic:nvPicPr>
                   <pic:blipFill>
@@ -809,7 +809,7 @@
     </w:p>
     <w:sdt>
       <w:sdtPr>
-        <w:id w:val="1857308788"/>
+        <w:id w:val="-1772325511"/>
         <w:docPartObj>
           <w:docPartGallery w:val="Table of Contents"/>
           <w:docPartUnique w:val="1"/>
@@ -1442,7 +1442,7 @@
         <w:rPr>
           <w:rtl w:val="0"/>
         </w:rPr>
-        <w:t xml:space="preserve">Je m’appelle Gaëtan Corin, j’ai 30 ans, et je suis en reconversion professionnelle depuis 4 ans. J’ai réalisé un CAP boulanger et un CAP pâtissier ou j’ai exercé ces métiers pour une durée totale de 10 ans, puis j’ai décidé de me reconvertir.</w:t>
+        <w:t xml:space="preserve">Je m’appelle Gaëtan Corin, j’ai 30 ans, et je suis en reconversion professionnelle depuis 4 ans. J’ai réalisé un CAP boulanger et un CAP pâtissier où j'ai exercé ces métiers pour une durée totale de 10 ans, puis j’ai décidé de me reconvertir.</w:t>
         <w:br w:type="textWrapping"/>
       </w:r>
     </w:p>
@@ -1457,41 +1457,41 @@
         <w:t xml:space="preserve">Mon parcours de reconversion a commencé au centre de formation de l’Adrar Pôle Numérique ou j’ai réalisé une année de formation en présentiel me donnant le titre RNCP 5 Développeur d’application Web avec option Devops.</w:t>
         <w:br w:type="textWrapping"/>
         <w:br w:type="textWrapping"/>
-        <w:t xml:space="preserve">J’ai ensuite réalisé une année en alternance avec l’école supérieure IPI Blagnac, ainsi que l’entreprise CELAD. Durant cette alternance, j’ai travaillé dans une équipe sur un projet interne en tant que Développeur Fullstack sur les langages Python et Angular, me donnant une première expérience professionnelle sur un projet ambitieux. J’ai eu l’opportunité d’avoir un chef de projet et un Scrum Master qui maîtrisaient parfaitement la méthode Scrum, ce qui a été riche en enseignement et qui m’a inspiré pour ce mémoire ainsi que dans ma méthode de travail au quotidien.</w:t>
-      </w:r>
-    </w:p>
-    <w:p>
-      <w:pPr>
-        <w:rPr/>
-      </w:pPr>
-      <w:r>
-        <w:rPr>
-          <w:rtl w:val="0"/>
-        </w:rPr>
-        <w:t xml:space="preserve">En plus de cette mission, j’ai aussi eu l’opportunité de partir d’un projet de zéro pour le client Renault, ou j’ai réalisé l’intégralité de l’application de moi même en 3 mois avec le support et les conseils de mon responsable d’alternance qui m’a aider pour la conception, et qui faisait l’intégralité de mes revues de code.</w:t>
+        <w:t xml:space="preserve">J’ai ensuite réalisé une année en alternance avec l’école supérieure IPI Blagnac, ainsi que l’entreprise CELAD. Durant cette alternance, j’ai travaillé dans une équipe sur un projet interne en tant que Développeur Fullstack sur les langages Python et Angular, me donnant une première expérience professionnelle sur un projet ambitieux. J’ai eu l’opportunité d’avoir un chef de projet et un Scrum Master qui maîtrisaient parfaitement la méthode Scrum, ce qui a été riche en enseignements et qui m’a inspiré pour ce mémoire ainsi que dans ma méthode de travail au quotidien.</w:t>
+      </w:r>
+    </w:p>
+    <w:p>
+      <w:pPr>
+        <w:rPr/>
+      </w:pPr>
+      <w:r>
+        <w:rPr>
+          <w:rtl w:val="0"/>
+        </w:rPr>
+        <w:t xml:space="preserve">En plus de cette mission, j’ai aussi eu l’opportunité de partir d’un projet de zéro pour le client Renault, où j'ai réalisé l’intégralité de l’application de moi-même en 3 mois avec le support et les conseils de mon responsable d’alternance qui m’a aider pour la conception, et qui faisait l’intégralité de mes revues de code.</w:t>
         <w:br w:type="textWrapping"/>
-        <w:t xml:space="preserve">Ce projet a pu me servir de sujet de mémoire pour passer mon titre RNCP 6 Concepteur développeur d’application numérique, ou j’ai obtenu les félicitations du Jury.</w:t>
-      </w:r>
-    </w:p>
-    <w:p>
-      <w:pPr>
-        <w:rPr/>
-      </w:pPr>
-      <w:r>
-        <w:rPr>
-          <w:rtl w:val="0"/>
-        </w:rPr>
-      </w:r>
-    </w:p>
-    <w:p>
-      <w:pPr>
-        <w:rPr/>
-      </w:pPr>
-      <w:r>
-        <w:rPr>
-          <w:rtl w:val="0"/>
-        </w:rPr>
-        <w:t xml:space="preserve">Je continue ainsi mon parcours avec l’école supérieure Ynov, ou je me spécialise en  Data-Engineer. C’est un métier qui m'intéresse depuis la fin de ma première année d’informatique et où j'ai eu la chance de concrétiser cette ambition pour mon mastère. Mon alternance est réalisée avec l’entreprise Menaps, une startup Toulousaine. J’ai pu être encadré par un Data-Engineer Sénior durant la première année qui m’a appris les fondements de ce métier sur un grand projet orienté Data pour le client Stellantis. Par la suite, le Data-Engineer Sénior est parti à la fin de ma première année d’alternance, et j’ai pris la relève de son poste, étant le dernier Data-Engineer de l’entreprise. J’ai donc été promu au rang de Data-Engineer référent sur le projet au yeux du client (ayant un Data-scientist en référent technique si besoin). J’ai réalisé des réunions avec le client une fois par semaine, ou je devais lui expliquer l’état d’avancement du projet, prendre en compte les éventuelles remarques et demandes du client, et continuer les améliorations et réalisations en cours.</w:t>
+        <w:t xml:space="preserve">Ce projet a pu me servir de sujet de mémoire pour passer mon titre RNCP 6 Concepteur développeur d’application numérique, où j'ai obtenu les félicitations du jury.</w:t>
+      </w:r>
+    </w:p>
+    <w:p>
+      <w:pPr>
+        <w:rPr/>
+      </w:pPr>
+      <w:r>
+        <w:rPr>
+          <w:rtl w:val="0"/>
+        </w:rPr>
+      </w:r>
+    </w:p>
+    <w:p>
+      <w:pPr>
+        <w:rPr/>
+      </w:pPr>
+      <w:r>
+        <w:rPr>
+          <w:rtl w:val="0"/>
+        </w:rPr>
+        <w:t xml:space="preserve">Je continue ainsi mon parcours avec l’école supérieure Ynov, ou je me spécialise en  Data-Engineer. C’est un métier qui m'intéresse depuis la fin de ma première année d’informatique et où j'ai eu la chance de concrétiser cette ambition pour mon mastère. Mon alternance est réalisée avec l’entreprise Menaps, une startup toulousaine. J’ai pu être encadré par un Data-Engineer sénior durant la première année qui m’a appris les fondements de ce métier sur un grand projet orienté Data pour le client Stellantis. Par la suite, le Data-Engineer sénior est parti à la fin de ma première année d’alternance, et j’ai pris la relève de son poste, étant le dernier Data-Engineer de l’entreprise. J’ai donc été promu au rang de Data-Engineer référent sur le projet aux yeux du client (ayant un Data-scientist en référent technique si besoin). J’ai réalisé des réunions avec le client une fois par semaine, où je devais lui expliquer l’état d’avancement du projet, prendre en compte les éventuelles remarques et demandes du client, et continuer les améliorations et réalisations en cours.</w:t>
       </w:r>
     </w:p>
     <w:p>
@@ -1547,7 +1547,7 @@
         <w:rPr>
           <w:rtl w:val="0"/>
         </w:rPr>
-        <w:t xml:space="preserve">Je tiens a préciser que l’ensemble de ce mémoire a été écrit entièrement à la main, sans aide de rédaction de LLM, et que le projet présenté sur ce mémoire a était entièrement réalisé par mes soins durant mon temps libre, disponible sur mon github: </w:t>
+        <w:t xml:space="preserve">Je tiens a préciser que l’ensemble de ce mémoire a été écrit entièrement à la main, sans aide de rédaction de LLM, et que le projet présenté dans ce mémoire a été entièrement réalisé par mes soins durant mon temps libre, disponible sur mon Github: </w:t>
       </w:r>
       <w:hyperlink r:id="rId8">
         <w:r>
@@ -1570,6 +1570,22 @@
     <w:p>
       <w:pPr>
         <w:rPr>
+          <w:sz w:val="18"/>
+          <w:szCs w:val="18"/>
+        </w:rPr>
+      </w:pPr>
+      <w:r>
+        <w:rPr>
+          <w:sz w:val="18"/>
+          <w:szCs w:val="18"/>
+          <w:rtl w:val="0"/>
+        </w:rPr>
+        <w:br w:type="textWrapping"/>
+      </w:r>
+    </w:p>
+    <w:p>
+      <w:pPr>
+        <w:rPr>
           <w:color w:val="351c75"/>
           <w:sz w:val="24"/>
           <w:szCs w:val="24"/>
@@ -1578,14 +1594,6 @@
       </w:pPr>
       <w:r>
         <w:rPr>
-          <w:sz w:val="18"/>
-          <w:szCs w:val="18"/>
-          <w:rtl w:val="0"/>
-        </w:rPr>
-        <w:br w:type="textWrapping"/>
-      </w:r>
-      <w:r>
-        <w:rPr>
           <w:color w:val="351c75"/>
           <w:sz w:val="24"/>
           <w:szCs w:val="24"/>
@@ -1632,49 +1640,49 @@
         <w:rPr>
           <w:rtl w:val="0"/>
         </w:rPr>
-        <w:t xml:space="preserve">Le pôle data du gouvernement français possède un jeu de données officiel sur l'évolution du prix des différentes essences vendu en France. Ces données sont rassemblées en moyenne hebdomadaire.</w:t>
-      </w:r>
-    </w:p>
-    <w:p>
-      <w:pPr>
-        <w:rPr/>
-      </w:pPr>
-      <w:r>
-        <w:rPr>
-          <w:rtl w:val="0"/>
-        </w:rPr>
-      </w:r>
-    </w:p>
-    <w:p>
-      <w:pPr>
-        <w:rPr/>
-      </w:pPr>
-      <w:r>
-        <w:rPr>
-          <w:rtl w:val="0"/>
-        </w:rPr>
-        <w:t xml:space="preserve">Malheureusement, ils ne connaissent pas la méthodologie qui a permis de calculer ces moyennes hebdomadaires à l'époque où celle-ci ont été calculées.</w:t>
-      </w:r>
-    </w:p>
-    <w:p>
-      <w:pPr>
-        <w:rPr/>
-      </w:pPr>
-      <w:r>
-        <w:rPr>
-          <w:rtl w:val="0"/>
-        </w:rPr>
-      </w:r>
-    </w:p>
-    <w:p>
-      <w:pPr>
-        <w:rPr/>
-      </w:pPr>
-      <w:r>
-        <w:rPr>
-          <w:rtl w:val="0"/>
-        </w:rPr>
-        <w:t xml:space="preserve">Ils se posent donc la question de la véracité et fiabilité des transformations des données anciennement récoltés, et souhaiteraient qu'un </w:t>
+        <w:t xml:space="preserve">Le pôle data du gouvernement français possède un jeu de données officiel sur l'évolution du prix des différentes essences vendues en France. Ces données sont rassemblées en moyenne hebdomadaire.</w:t>
+      </w:r>
+    </w:p>
+    <w:p>
+      <w:pPr>
+        <w:rPr/>
+      </w:pPr>
+      <w:r>
+        <w:rPr>
+          <w:rtl w:val="0"/>
+        </w:rPr>
+      </w:r>
+    </w:p>
+    <w:p>
+      <w:pPr>
+        <w:rPr/>
+      </w:pPr>
+      <w:r>
+        <w:rPr>
+          <w:rtl w:val="0"/>
+        </w:rPr>
+        <w:t xml:space="preserve">Malheureusement, ils ne connaissent pas la méthodologie qui a permis de calculer ces moyennes hebdomadaires à l'époque où celles-ci ont été calculées.</w:t>
+      </w:r>
+    </w:p>
+    <w:p>
+      <w:pPr>
+        <w:rPr/>
+      </w:pPr>
+      <w:r>
+        <w:rPr>
+          <w:rtl w:val="0"/>
+        </w:rPr>
+      </w:r>
+    </w:p>
+    <w:p>
+      <w:pPr>
+        <w:rPr/>
+      </w:pPr>
+      <w:r>
+        <w:rPr>
+          <w:rtl w:val="0"/>
+        </w:rPr>
+        <w:t xml:space="preserve">Ils se posent donc la question de la véracité et de la fiabilité des transformations des données anciennement récoltés, et souhaiteraient qu'un </w:t>
       </w:r>
       <w:r>
         <w:rPr>
@@ -1697,7 +1705,7 @@
         <w:rPr>
           <w:rtl w:val="0"/>
         </w:rPr>
-        <w:t xml:space="preserve">Ils aimeraient aussi une vision plus fine des cours des différentes essences vendus en France, afin d'en tirer des conclusions et avoir une meilleure visibilité en terme journalière. Cet aperçu devra être mis à jour régulièrement.</w:t>
+        <w:t xml:space="preserve">Ils aimeraient aussi une vision plus fine des cours des différentes essences vendues en France, afin d'en tirer des conclusions et avoir une meilleure visibilité à l’échelle journalière. Cet aperçu devra être mis à jour régulièrement.</w:t>
       </w:r>
     </w:p>
     <w:p>
@@ -1745,51 +1753,51 @@
         <w:rPr>
           <w:rtl w:val="0"/>
         </w:rPr>
-        <w:t xml:space="preserve">Réalisation d'un audit sur la qualité des données officiels hebdomadaires en comparaison à un autre jeux de données journalier fournis par le gouvernement..</w:t>
-      </w:r>
-    </w:p>
-    <w:p>
-      <w:pPr>
-        <w:rPr/>
-      </w:pPr>
-      <w:r>
-        <w:rPr>
-          <w:rtl w:val="0"/>
-        </w:rPr>
-        <w:t xml:space="preserve">Recherche de décalage de prix sur les données historiques qui suggérerait un changement de méthode de calcul des moyennes hebdomadaires officielles.</w:t>
-      </w:r>
-    </w:p>
-    <w:p>
-      <w:pPr>
-        <w:rPr/>
-      </w:pPr>
-      <w:r>
-        <w:rPr>
-          <w:rtl w:val="0"/>
-        </w:rPr>
-        <w:t xml:space="preserve">Analyses sur une granulométrie temporelle plus fine qu' actuellement afin d'en tirer des conclusions.</w:t>
-      </w:r>
-    </w:p>
-    <w:p>
-      <w:pPr>
-        <w:rPr/>
-      </w:pPr>
-      <w:r>
-        <w:rPr>
-          <w:rtl w:val="0"/>
-        </w:rPr>
-        <w:t xml:space="preserve">Le rendu sera fait sous format de visualisations claires qui pourra être automatiquement rafraîchi lors de nouvelles données.</w:t>
-      </w:r>
-    </w:p>
-    <w:p>
-      <w:pPr>
-        <w:rPr/>
-      </w:pPr>
-      <w:r>
-        <w:rPr>
-          <w:rtl w:val="0"/>
-        </w:rPr>
-        <w:t xml:space="preserve">La base de données ainsi que les visualisations doivent pouvoir être sauvegarder et restaurer dans un environnement externe, afin d’assurer la facilité de déploiement du système dans d'autres environnements.</w:t>
+        <w:t xml:space="preserve">Réalisation d'un audit sur la qualité des données officielles hebdomadaires en comparaison à un autre jeu de données journalier fourni par le gouvernement.</w:t>
+      </w:r>
+    </w:p>
+    <w:p>
+      <w:pPr>
+        <w:rPr/>
+      </w:pPr>
+      <w:r>
+        <w:rPr>
+          <w:rtl w:val="0"/>
+        </w:rPr>
+        <w:t xml:space="preserve">Recherche de décalages de prix sur les données historiques qui suggérerait un changement de méthode de calcul des moyennes hebdomadaires officielles.</w:t>
+      </w:r>
+    </w:p>
+    <w:p>
+      <w:pPr>
+        <w:rPr/>
+      </w:pPr>
+      <w:r>
+        <w:rPr>
+          <w:rtl w:val="0"/>
+        </w:rPr>
+        <w:t xml:space="preserve">Analyses sur une granulométrie temporelle plus fine qu'actuellement afin d'en tirer des conclusions.</w:t>
+      </w:r>
+    </w:p>
+    <w:p>
+      <w:pPr>
+        <w:rPr/>
+      </w:pPr>
+      <w:r>
+        <w:rPr>
+          <w:rtl w:val="0"/>
+        </w:rPr>
+        <w:t xml:space="preserve">Le rendu sera fait sous format de visualisations claires qui pourront être automatiquement rafraîchies lors de nouvelles données.</w:t>
+      </w:r>
+    </w:p>
+    <w:p>
+      <w:pPr>
+        <w:rPr/>
+      </w:pPr>
+      <w:r>
+        <w:rPr>
+          <w:rtl w:val="0"/>
+        </w:rPr>
+        <w:t xml:space="preserve">La base de données ainsi que les visualisations doivent pouvoir être sauvegardées et restaurées dans un environnement externe, afin d’assurer la facilité de déploiement du système dans d'autres environnements.</w:t>
       </w:r>
     </w:p>
     <w:p>
@@ -1947,7 +1955,7 @@
         <w:rPr>
           <w:rtl w:val="0"/>
         </w:rPr>
-        <w:t xml:space="preserve">Il est obligatoire de ne croiser que les données gouvernementales issus des différents sites internet de l'Etat, afin d'assurer une viabilité des données reconnue par celui-ci.</w:t>
+        <w:t xml:space="preserve">Il est obligatoire de ne croiser que les données gouvernementales issues des différents sites internet de l'Etat, afin d'assurer une viabilité des données reconnue par celui-ci.</w:t>
       </w:r>
     </w:p>
     <w:p>
@@ -2026,7 +2034,7 @@
         <w:rPr>
           <w:rtl w:val="0"/>
         </w:rPr>
-        <w:t xml:space="preserve"> sont faiblement impactant sur ce projet, car l'intégralité des données est déjà disponible en Open Data et anonymisé. Les données sources sont donc déjà considérées comme respectant la loi RGPD.</w:t>
+        <w:t xml:space="preserve"> sont faiblement impactants sur ce projet, car l'intégralité des données est déjà disponible en Open Data et anonymisée. Les données sources sont donc déjà considérées comme respectant la loi RGPD.</w:t>
       </w:r>
     </w:p>
     <w:p>
@@ -2101,39 +2109,39 @@
         <w:rPr>
           <w:rtl w:val="0"/>
         </w:rPr>
-        <w:t xml:space="preserve">La charge financière de la base de données en cloud sera financée par le client lors du déploiement, et pourra être en local lors du développement.</w:t>
-      </w:r>
-    </w:p>
-    <w:p>
-      <w:pPr>
-        <w:rPr/>
-      </w:pPr>
-      <w:r>
-        <w:rPr>
-          <w:rtl w:val="0"/>
-        </w:rPr>
-      </w:r>
-    </w:p>
-    <w:p>
-      <w:pPr>
-        <w:rPr/>
-      </w:pPr>
-      <w:r>
-        <w:rPr>
-          <w:rtl w:val="0"/>
-        </w:rPr>
-        <w:t xml:space="preserve">La charge financière des sauvegardes de bases de données et des graphiques de visualisations stockées en cloud sera financée par le client lors du déploiement. </w:t>
-      </w:r>
-    </w:p>
-    <w:p>
-      <w:pPr>
-        <w:rPr/>
-      </w:pPr>
-      <w:r>
-        <w:rPr>
-          <w:rtl w:val="0"/>
-        </w:rPr>
-        <w:t xml:space="preserve">En prenant en compte la tailles des deux jeux de données traités, l’estimation du prix des sauvegardes de base de données lors de la période de développement sur un stockage S3 est estimée à un volume de 50Go par mois(surestimé) pour un montant moyen de 1 euro par mois. Il s’agit donc d’une charge négligeable.</w:t>
+        <w:t xml:space="preserve">La charge financière de la base de données dans le cloud sera financée par le client lors du déploiement, et pourra être hébergée en local lors du développement.</w:t>
+      </w:r>
+    </w:p>
+    <w:p>
+      <w:pPr>
+        <w:rPr/>
+      </w:pPr>
+      <w:r>
+        <w:rPr>
+          <w:rtl w:val="0"/>
+        </w:rPr>
+      </w:r>
+    </w:p>
+    <w:p>
+      <w:pPr>
+        <w:rPr/>
+      </w:pPr>
+      <w:r>
+        <w:rPr>
+          <w:rtl w:val="0"/>
+        </w:rPr>
+        <w:t xml:space="preserve">La charge financière des sauvegardes de bases de données et des graphiques de visualisations stockées dans le cloud sera financée par le client lors du déploiement. </w:t>
+      </w:r>
+    </w:p>
+    <w:p>
+      <w:pPr>
+        <w:rPr/>
+      </w:pPr>
+      <w:r>
+        <w:rPr>
+          <w:rtl w:val="0"/>
+        </w:rPr>
+        <w:t xml:space="preserve">En prenant en compte la taille des deux jeux de données traités, l’estimation du prix des sauvegardes de base de données lors de la période de développement sur un stockage S3 est estimée à un volume de 50Go par mois (surestimé) pour un montant moyen de 1 euro par mois. Il s’agit donc d’une charge négligeable.</w:t>
       </w:r>
     </w:p>
     <w:p>
@@ -2145,7 +2153,7 @@
           <w:rtl w:val="0"/>
         </w:rPr>
         <w:br w:type="textWrapping"/>
-        <w:t xml:space="preserve">Quant à la charge financière de l’outil de visualisation, celui-ci pourra être un outil Opensource.</w:t>
+        <w:t xml:space="preserve">Quant à la charge financière de l’outil de visualisation, celui-ci pourra être un outil opensource.</w:t>
       </w:r>
     </w:p>
     <w:p>
@@ -2243,7 +2251,7 @@
         <w:rPr>
           <w:rtl w:val="0"/>
         </w:rPr>
-        <w:t xml:space="preserve"> global est estimé comme ceci:</w:t>
+        <w:t xml:space="preserve"> globale est estimé comme ceci:</w:t>
       </w:r>
     </w:p>
     <w:p>
@@ -2590,7 +2598,7 @@
               <w:rPr>
                 <w:rtl w:val="0"/>
               </w:rPr>
-              <w:t xml:space="preserve">Nettoyage et Transformation des données brutes journalières</w:t>
+              <w:t xml:space="preserve">Nettoyage et transformation des données brutes journalières</w:t>
             </w:r>
           </w:p>
         </w:tc>
@@ -2779,7 +2787,7 @@
               <w:rPr>
                 <w:rtl w:val="0"/>
               </w:rPr>
-              <w:t xml:space="preserve">Nettoyage et Transformation des données officielles hebdomadaire</w:t>
+              <w:t xml:space="preserve">Nettoyage et transformation des données officielles hebdomadaire</w:t>
             </w:r>
           </w:p>
         </w:tc>
@@ -3348,7 +3356,7 @@
         <w:rPr>
           <w:rtl w:val="0"/>
         </w:rPr>
-        <w:t xml:space="preserve"> sur le projet a plein temps a 500 euros brut par jour en simultané, la durée totale du projet est estimée à environ </w:t>
+        <w:t xml:space="preserve"> sur le projet à plein temps a 500 euros brut par jour en simultané, la durée totale du projet est estimée à environ </w:t>
       </w:r>
       <w:r>
         <w:rPr>
@@ -3374,7 +3382,7 @@
         <w:rPr>
           <w:rtl w:val="0"/>
         </w:rPr>
-        <w:t xml:space="preserve">. Il faut cependant que le client reste conscient que des imprévus peuvent arriver durant la réalisation du projet, et qu'une marge de flexibilité peut être demandée suivant les complexités et les imprévus rencontrées.</w:t>
+        <w:t xml:space="preserve">. Il faut cependant que le client reste conscient que des imprévus peuvent arriver durant la réalisation du projet, et qu'une marge de flexibilité peut être demandée suivant les complexités et les imprévus rencontrés.</w:t>
       </w:r>
     </w:p>
     <w:p>
@@ -3412,7 +3420,7 @@
           <w:b w:val="1"/>
           <w:rtl w:val="0"/>
         </w:rPr>
-        <w:t xml:space="preserve">Faisabilité</w:t>
+        <w:t xml:space="preserve">faisabilité</w:t>
       </w:r>
       <w:r>
         <w:rPr>
@@ -3424,7 +3432,7 @@
         <w:rPr>
           <w:rtl w:val="0"/>
         </w:rPr>
-        <w:t xml:space="preserve">optimiste car les différentes contraintes, cadre réglementaire, environnement et RSE ne semblent pas être des points bloquant quant à la capacité de conception et réalisation du projet. </w:t>
+        <w:t xml:space="preserve">optimiste car les différentes contraintes, cadre réglementaire, environnement et RSE ne semblent pas être des points bloquants quant à la capacité de conception et réalisation du projet. </w:t>
       </w:r>
     </w:p>
     <w:p>
@@ -3559,7 +3567,7 @@
         <w:rPr>
           <w:rtl w:val="0"/>
         </w:rPr>
-        <w:t xml:space="preserve">Le docker contenant la partie d’extraction, de transformation et de chargement des deux flux de données en bases de données cloud. Il doit aussi permettre d’extraire les données traitées de la base de données vers un espace de stockage externe cloud, ainsi que les restaurer vers la base de données. Tout doit être fonctionnel via des APIs et des planificateurs de taches.</w:t>
+        <w:t xml:space="preserve">Le docker contenant la partie d’extraction, de transformation et de chargement des deux flux de données en base de données cloud. Il doit aussi permettre d’extraire les données traitées de la base de données vers un espace de stockage externe cloud, ainsi que les restaurer vers la base de données. Tout doit être fonctionnel via des APIs et des planificateurs de tâches.</w:t>
       </w:r>
     </w:p>
     <w:p>
@@ -3577,7 +3585,7 @@
         <w:rPr>
           <w:rtl w:val="0"/>
         </w:rPr>
-        <w:t xml:space="preserve">Les dockers contenant l’outil de visualisation. Il doit pouvoir se connecter en temps réel à la base de données cloud, et mettre automatiquement à jour ces visualisations. Nous devons avoir la possibilité d’extraire les visualisations vers un espace de stockage externe cloud, ainsi que de les restaurer. Tout doit être fonctionnel via des urls, APIs et des planificateurs de taches.</w:t>
+        <w:t xml:space="preserve">Les dockers contenant l’outil de visualisation. Il doit pouvoir se connecter en temps réel à la base de données cloud, et mettre automatiquement à jour ces visualisations. Nous devons avoir la possibilité d’extraire les visualisations vers un espace de stockage externe cloud, ainsi que de les restaurer. Tout doit être fonctionnel via des URLs, APIs et des planificateurs de tâches.</w:t>
       </w:r>
     </w:p>
     <w:p>
@@ -3595,7 +3603,7 @@
         <w:rPr>
           <w:rtl w:val="0"/>
         </w:rPr>
-        <w:t xml:space="preserve">Des documentations détaillées sur le fonctionnement des 2 dockers, sur le fonctionnement de l’outil de visualisation, sur les données sources ainsi que sur l’architecture des données stockées en bases de données.</w:t>
+        <w:t xml:space="preserve">Des documentations détaillées sur le fonctionnement des 2 dockers, sur le fonctionnement de l’outil de visualisation, sur les données sources ainsi que sur l’architecture des données stockées en base de données.</w:t>
       </w:r>
     </w:p>
     <w:p>
@@ -3640,7 +3648,7 @@
         <w:rPr>
           <w:rtl w:val="0"/>
         </w:rPr>
-        <w:t xml:space="preserve">La création de base de données en cloud ainsi que la création d’espace de stockage externe cloud n’est pas considéré comme un rendu, car ceux-ci seront implémentés par l’équipe du pôle data du gouvernement. Cependant, il est nécessaire d’avoir une base de données fonctionnelle et un espace de stockage externe fonctionnel lors de développement afin de tester la solution et que l’application soit prête à l’emploi lors de la livraison finale.</w:t>
+        <w:t xml:space="preserve">La création de base de données en cloud ainsi que la création d’espace de stockage externe cloud ne sont pas considérées comme un rendu, car ceux-ci seront implémentés par l’équipe du pôle data du gouvernement. Cependant, il est nécessaire d’avoir une base de données fonctionnelle et un espace de stockage externe fonctionnel lors du développement afin de tester la solution et que l’application soit prête à l’emploi lors de la livraison finale.</w:t>
       </w:r>
     </w:p>
     <w:p>
@@ -3663,7 +3671,7 @@
         <w:rPr>
           <w:rtl w:val="0"/>
         </w:rPr>
-        <w:t xml:space="preserve">Le code sera réalisé en anglais, mais la documentation technique devra être française.</w:t>
+        <w:t xml:space="preserve">Le code sera réalisé en anglais, mais la documentation technique devra être en français.</w:t>
       </w:r>
     </w:p>
     <w:p>
@@ -3763,7 +3771,7 @@
         <w:rPr>
           <w:rtl w:val="0"/>
         </w:rPr>
-        <w:t xml:space="preserve">Voici l’architecture complète attendu pour ce projet:</w:t>
+        <w:t xml:space="preserve">Voici l’architecture complète attendue pour ce projet:</w:t>
       </w:r>
     </w:p>
     <w:p>
@@ -3799,12 +3807,12 @@
           <wp:inline distB="114300" distT="114300" distL="114300" distR="114300">
             <wp:extent cx="5734050" cy="4927425"/>
             <wp:effectExtent b="0" l="0" r="0" t="0"/>
-            <wp:docPr id="2" name="image1.png"/>
+            <wp:docPr id="2" name="image2.png"/>
             <a:graphic>
               <a:graphicData uri="http://schemas.openxmlformats.org/drawingml/2006/picture">
                 <pic:pic>
                   <pic:nvPicPr>
-                    <pic:cNvPr id="0" name="image1.png"/>
+                    <pic:cNvPr id="0" name="image2.png"/>
                     <pic:cNvPicPr preferRelativeResize="0"/>
                   </pic:nvPicPr>
                   <pic:blipFill>
@@ -3853,7 +3861,7 @@
         <w:rPr>
           <w:rtl w:val="0"/>
         </w:rPr>
-        <w:t xml:space="preserve">Nous pouvons voir dans cette architecture la première partie d’ETL réalisé en serveur Flask contenu au sein d’un Docker. Différents points d’API serviront à réaliser les cas d’usages nécessaires à l'application, tels que la collecte et transformation des données récupérées en Open Data sur les sites gouvernementaux, mais </w:t>
+        <w:t xml:space="preserve">Nous pouvons voir dans cette architecture la première partie d’ETL réalisée en serveur Flask contenu au sein d’un Docker. Différents points d’API serviront à réaliser les cas d’usages nécessaires à l'application, tels que la collecte et transformation des données récupérées en Open Data sur les sites gouvernementaux, mais </w:t>
       </w:r>
       <w:r>
         <w:rPr>
@@ -3865,7 +3873,7 @@
         <w:rPr>
           <w:rtl w:val="0"/>
         </w:rPr>
-        <w:t xml:space="preserve"> pipeline lancé par un planificateur de tâche permettra de réaliser les tâches quotidiennes de manière automatique. Cette partie d’ETL est connectée à une base de données MongoDB Cloud avec comme connexion un acteur en droit de lecture et d’écriture. Elle </w:t>
+        <w:t xml:space="preserve"> pipeline lancée par un planificateur de tâches permettra de réaliser les tâches quotidiennes de manière automatique. Cette partie d’ETL est connectée à une base de données MongoDB Cloud avec comme connexion un acteur en droit de lecture et d’écriture. Elle </w:t>
       </w:r>
       <w:r>
         <w:rPr>
@@ -3898,7 +3906,7 @@
         <w:rPr>
           <w:rtl w:val="0"/>
         </w:rPr>
-        <w:t xml:space="preserve">La seconde partie de cette architecture est la partie de visualisation avec Métabase. C’est un outil qui offre un déploiement par docker de manière natif et gratuit. Il suffit de simplement utiliser l’image officielle de Métabase pour construire son Docker, et de paramétrer sa connexion vers la base de données MongoDB cloud en utilisant un acteur en droit de lecture uniquement. Un serveur flask dockerisé s’occupera de la partie de sauvegarde et de restauration de bases de données des visualisations de Métabase en planificateur de tâches vers un espace de stockage externe S3. Ces deux dockers sont ensuite rassemblés dans un docker-compose afin de faciliter le déploiement et la communication entre eux.</w:t>
+        <w:t xml:space="preserve">La seconde partie de cette architecture est la partie de visualisation avec Métabase. C’est un outil qui offre un déploiement par docker de manière natif et gratuit. Il suffit de simplement utiliser l’image officielle de Métabase pour construire son Docker, et de paramétrer sa connexion vers la base de données MongoDB cloud en utilisant un acteur en droit de lecture uniquement. Un serveur flask dockerisé s’occupera de la partie de sauvegarde et de restauration de la base de données des visualisations de Métabase en planificateur de tâches vers un espace de stockage externe S3. Ces deux dockers sont ensuite rassemblés dans un docker-compose afin de faciliter le déploiement et la communication entre eux.</w:t>
       </w:r>
     </w:p>
     <w:p>
@@ -3994,7 +4002,7 @@
         <w:rPr>
           <w:rtl w:val="0"/>
         </w:rPr>
-        <w:t xml:space="preserve">Cette méthode de travail en Scrum sera réalisée avec 6 sprint de 3 jours travaillés, avec un Daily tous les matin, ainsi qu’un rétro planning a la fin de chaque sprint pour faire un point sur l’avancement du projet. Des présentations clients seront faites à la fin de chaque sprint afin de leur fournir une visualisation de l’avancement du projet. Cette méthodologie permet d’impliquer le client et de travailler en agilité avec lui tout en renforçant la dynamique collective et l'implication de chacun.</w:t>
+        <w:t xml:space="preserve">Cette méthode de travail en Scrum sera réalisée avec 6 sprints de 3 jours travaillés, avec un Daily tous les matins, ainsi qu’un rétro planning à la fin de chaque sprint pour faire un point sur l’avancement du projet. Des présentations client seront faites à la fin de chaque sprint afin de leur fournir une visualisation de l’avancement du projet. Cette méthodologie permet d’impliquer le client et de travailler en agilité avec lui tout en renforçant la dynamique collective et l'implication de chacun.</w:t>
       </w:r>
     </w:p>
     <w:p>
@@ -4046,7 +4054,7 @@
         <w:rPr>
           <w:rtl w:val="0"/>
         </w:rPr>
-        <w:t xml:space="preserve">Avant la répartition des tâches, la matrice RACI est réalisé pour bien comprendre les compétences et les rôles de chacun:</w:t>
+        <w:t xml:space="preserve">Avant la répartition des tâches, la matrice RACI est réalisée pour bien comprendre les compétences et les rôles de chacun:</w:t>
       </w:r>
     </w:p>
     <w:p>
@@ -5131,7 +5139,7 @@
                 <w:szCs w:val="20"/>
                 <w:rtl w:val="0"/>
               </w:rPr>
-              <w:t xml:space="preserve">Nettoyage et Transformation des données brutes journalières</w:t>
+              <w:t xml:space="preserve">Nettoyage et transformation des données brutes journalières</w:t>
             </w:r>
           </w:p>
         </w:tc>
@@ -5752,7 +5760,7 @@
                 <w:szCs w:val="20"/>
                 <w:rtl w:val="0"/>
               </w:rPr>
-              <w:t xml:space="preserve">Nettoyage et Transformation des données officielles hebdomadaire</w:t>
+              <w:t xml:space="preserve">Nettoyage et transformation des données officielles hebdomadaire</w:t>
             </w:r>
           </w:p>
         </w:tc>
@@ -7201,7 +7209,7 @@
         <w:rPr>
           <w:rtl w:val="0"/>
         </w:rPr>
-        <w:t xml:space="preserve">Le diagramme de Gantt est ensuite réalisé en prenant en compte la matrice RACI et les notes de complexités donné a chaque ticket lors du poker planning. </w:t>
+        <w:t xml:space="preserve">Le diagramme de Gantt est ensuite réalisé en prenant en compte la matrice RACI et les notes de complexité donné a chaque ticket lors du poker planning. </w:t>
       </w:r>
     </w:p>
     <w:p>
@@ -15765,49 +15773,49 @@
         <w:rPr>
           <w:rtl w:val="0"/>
         </w:rPr>
-        <w:t xml:space="preserve">Si un collaborateur était handicapé, je ferais en sorte que l’équipe se rapproche du Référent handicap afin de mieux comprendre le handicap et recevoir des conseils et démarches nécessaires au bon accueil de la personne handicapé. </w:t>
-      </w:r>
-    </w:p>
-    <w:p>
-      <w:pPr>
-        <w:rPr/>
-      </w:pPr>
-      <w:r>
-        <w:rPr>
-          <w:rtl w:val="0"/>
-        </w:rPr>
-      </w:r>
-    </w:p>
-    <w:p>
-      <w:pPr>
-        <w:rPr/>
-      </w:pPr>
-      <w:r>
-        <w:rPr>
-          <w:rtl w:val="0"/>
-        </w:rPr>
-        <w:t xml:space="preserve">Je demanderais aussi des conseils directement à la personnes handicapé, puis je mettrais en place les recommandations exprimées afin d’aménager au mieu l’espace de travail ainsi que la méthodologie de travail au handicap de la personne.</w:t>
-      </w:r>
-    </w:p>
-    <w:p>
-      <w:pPr>
-        <w:rPr/>
-      </w:pPr>
-      <w:r>
-        <w:rPr>
-          <w:rtl w:val="0"/>
-        </w:rPr>
-      </w:r>
-    </w:p>
-    <w:p>
-      <w:pPr>
-        <w:rPr/>
-      </w:pPr>
-      <w:r>
-        <w:rPr>
-          <w:rtl w:val="0"/>
-        </w:rPr>
-        <w:t xml:space="preserve">Par exemple, en cas de handicap de trouble de déficit de l’attention, je pourrais mettre un bureau à part supplémentaire afin que la personne puisse s’isoler lorsqu’elle en sent le besoin. Je lui laisserais aussi la possibilité de télétravailler lorsqu’elle le considère nécessaire, et je pourrais adapter le planning de charge a ces capacités.</w:t>
+        <w:t xml:space="preserve">Si un collaborateur était handicapé, je ferais en sorte que l’équipe se rapproche du Référent handicap afin de mieux comprendre le handicap et recevoir des conseils et démarches nécessaires au bon accueil de la personne handicapée. </w:t>
+      </w:r>
+    </w:p>
+    <w:p>
+      <w:pPr>
+        <w:rPr/>
+      </w:pPr>
+      <w:r>
+        <w:rPr>
+          <w:rtl w:val="0"/>
+        </w:rPr>
+      </w:r>
+    </w:p>
+    <w:p>
+      <w:pPr>
+        <w:rPr/>
+      </w:pPr>
+      <w:r>
+        <w:rPr>
+          <w:rtl w:val="0"/>
+        </w:rPr>
+        <w:t xml:space="preserve">Je demanderais aussi des conseils directement à la personnes handicapée, puis je mettrais en place les recommandations exprimées afin d’aménager au mieux l’espace de travail ainsi que la méthodologie de travail au handicap de la personne.</w:t>
+      </w:r>
+    </w:p>
+    <w:p>
+      <w:pPr>
+        <w:rPr/>
+      </w:pPr>
+      <w:r>
+        <w:rPr>
+          <w:rtl w:val="0"/>
+        </w:rPr>
+      </w:r>
+    </w:p>
+    <w:p>
+      <w:pPr>
+        <w:rPr/>
+      </w:pPr>
+      <w:r>
+        <w:rPr>
+          <w:rtl w:val="0"/>
+        </w:rPr>
+        <w:t xml:space="preserve">Par exemple, en cas de handicap de trouble de déficit de l’attention, je pourrais mettre un bureau à part supplémentaire afin que la personne puisse s’isoler lorsqu’elle en sent le besoin. Je lui laisserais aussi la possibilité de télétravailler lorsqu’elle le considère nécessaire, et je pourrais adapter le planning de charge à ses capacités.</w:t>
       </w:r>
     </w:p>
     <w:p>
@@ -15872,7 +15880,7 @@
         <w:rPr>
           <w:rtl w:val="0"/>
         </w:rPr>
-        <w:t xml:space="preserve">Cependant, au vu de l’équipe réduite de 2 Data-Engineer, et de la dimension du projet a réalisé, le déploiement d’outils de suivi aussi lourds semble être démesuré par rapport au besoin de gestion et serait probablement contre-productif.</w:t>
+        <w:t xml:space="preserve">Cependant, au vu de l’équipe réduite de 2 Data-Engineer, et de la dimension du projet a réaliser, le déploiement d’outils de suivi aussi lourds semble être démesuré par rapport au besoin de gestion et serait probablement contre-productif.</w:t>
       </w:r>
     </w:p>
     <w:p>
@@ -15905,7 +15913,7 @@
         <w:rPr>
           <w:rtl w:val="0"/>
         </w:rPr>
-        <w:t xml:space="preserve">, et offre l’essentiel des fonctionnalités nécessaires pour le suivi et la gestion des tickets tels que la création de tickets, la prise de notes dans les tickets, l’assignation, et le déplacement à travers différents états. De plus, c’est un outil collaboratif ou plusieurs personnes peuvent y avoir </w:t>
+        <w:t xml:space="preserve">, et offre l’essentiel des fonctionnalités nécessaires pour le suivi et la gestion des tickets tels que la création de tickets, la prise de notes dans les tickets, l’assignation, et le déplacement à travers différents états. De plus, c’est un outil collaboratif où plusieurs personnes peuvent y avoir </w:t>
       </w:r>
       <w:r>
         <w:rPr>
@@ -15950,12 +15958,12 @@
           <wp:inline distB="114300" distT="114300" distL="114300" distR="114300">
             <wp:extent cx="5731200" cy="4851400"/>
             <wp:effectExtent b="0" l="0" r="0" t="0"/>
-            <wp:docPr id="1" name="image5.png"/>
+            <wp:docPr id="1" name="image4.png"/>
             <a:graphic>
               <a:graphicData uri="http://schemas.openxmlformats.org/drawingml/2006/picture">
                 <pic:pic>
                   <pic:nvPicPr>
-                    <pic:cNvPr id="0" name="image5.png"/>
+                    <pic:cNvPr id="0" name="image4.png"/>
                     <pic:cNvPicPr preferRelativeResize="0"/>
                   </pic:nvPicPr>
                   <pic:blipFill>
@@ -16015,28 +16023,28 @@
           <w:rtl w:val="0"/>
         </w:rPr>
         <w:br w:type="textWrapping"/>
-        <w:t xml:space="preserve">A chaque début de sprint, les tickets qui devront être réalisés passe de la colonne “Backlog” à la colonne “À réaliser”. Les tickets changent ensuite de colonne suivant l’avancé de chaque collaborateur. En fin de sprint, nous accordons une importance à chaque ticket en cours de réalisation ou terminé. Nous évaluons ensuite pourquoi certains tickets censés être terminés ne le sont pas encore, et évaluons l’état d’avancement par rapport au diagramme de Gantt. Ainsi, les délais et les coûts de développement sont maîtrisés.</w:t>
-      </w:r>
-    </w:p>
-    <w:p>
-      <w:pPr>
-        <w:rPr/>
-      </w:pPr>
-      <w:r>
-        <w:rPr>
-          <w:rtl w:val="0"/>
-        </w:rPr>
-      </w:r>
-    </w:p>
-    <w:p>
-      <w:pPr>
-        <w:rPr/>
-      </w:pPr>
-      <w:r>
-        <w:rPr>
-          <w:rtl w:val="0"/>
-        </w:rPr>
-        <w:t xml:space="preserve">Le client peut aussi avoir accès au Trello afin qu’il ait un accès direct à l'évolution de son projet, ce qui améliore grandement sa compréhension et sa visibilité de l'avancée. Cela lui permet d’avoir un reporting de l’état actuel de l’avancement, et simplifie sa compréhension lors des comptes rendus de réunion à chaque fin de sprint.</w:t>
+        <w:t xml:space="preserve">À chaque début de sprint, les tickets qui devront être réalisés passent de la colonne “Backlog” à la colonne “À réaliser”. Les tickets changent ensuite de colonne suivant l’avancé de chaque collaborateur. En fin de sprint, nous accordons une importance à chaque ticket en cours de réalisation ou terminé. Nous évaluons ensuite pourquoi certains tickets censés être terminés ne le sont pas encore, et évaluons l’état d’avancement par rapport au diagramme de Gantt. Ainsi, les délais et les coûts de développement sont maîtrisés.</w:t>
+      </w:r>
+    </w:p>
+    <w:p>
+      <w:pPr>
+        <w:rPr/>
+      </w:pPr>
+      <w:r>
+        <w:rPr>
+          <w:rtl w:val="0"/>
+        </w:rPr>
+      </w:r>
+    </w:p>
+    <w:p>
+      <w:pPr>
+        <w:rPr/>
+      </w:pPr>
+      <w:r>
+        <w:rPr>
+          <w:rtl w:val="0"/>
+        </w:rPr>
+        <w:t xml:space="preserve">Le client peut aussi avoir accès au Trello afin qu’il ait un accès direct à l'évolution de son projet, ce qui améliore grandement sa compréhension et sa visibilité de l'avancement. Cela lui permet d’avoir un reporting de l’état actuel de l’avancement, et simplifie sa compréhension lors des comptes rendus de réunion à chaque fin de sprint.</w:t>
       </w:r>
     </w:p>
     <w:p>
@@ -16990,7 +16998,7 @@
               <w:rPr>
                 <w:rtl w:val="0"/>
               </w:rPr>
-              <w:t xml:space="preserve">Capacité à créer des planificateurs de taches</w:t>
+              <w:t xml:space="preserve">Capacité à créer des planificateurs de tâches</w:t>
             </w:r>
           </w:p>
         </w:tc>
@@ -17518,7 +17526,7 @@
               <w:rPr>
                 <w:rtl w:val="0"/>
               </w:rPr>
-              <w:t xml:space="preserve">Capacité à réaliser et déployer des architectures dockerisable</w:t>
+              <w:t xml:space="preserve">Capacité à réaliser et déployer des architectures dockerisables</w:t>
             </w:r>
           </w:p>
         </w:tc>
@@ -17771,49 +17779,49 @@
         <w:rPr>
           <w:rtl w:val="0"/>
         </w:rPr>
-        <w:t xml:space="preserve">Nous pouvons constater que l’équipe des deux Data-Engineers se complètent bien sur l’ensemble des compétences à mobiliser. Cependant, pour que le projet gagne en efficacité et pour assurer l’autonomie de chacun des membres, un plan de développement des compétences sera mis en place sur les différentes compétences manquantes de chacun d’entre eux.</w:t>
-      </w:r>
-    </w:p>
-    <w:p>
-      <w:pPr>
-        <w:rPr/>
-      </w:pPr>
-      <w:r>
-        <w:rPr>
-          <w:rtl w:val="0"/>
-        </w:rPr>
-      </w:r>
-    </w:p>
-    <w:p>
-      <w:pPr>
-        <w:rPr/>
-      </w:pPr>
-      <w:r>
-        <w:rPr>
-          <w:rtl w:val="0"/>
-        </w:rPr>
-      </w:r>
-    </w:p>
-    <w:p>
-      <w:pPr>
-        <w:rPr/>
-      </w:pPr>
-      <w:r>
-        <w:rPr>
-          <w:rtl w:val="0"/>
-        </w:rPr>
-        <w:t xml:space="preserve">Le Data-Engineer référent devra monter en compétence sur la capacité d’analyses, de présentation de visualisation et de synthèse métier.</w:t>
-      </w:r>
-    </w:p>
-    <w:p>
-      <w:pPr>
-        <w:rPr/>
-      </w:pPr>
-      <w:r>
-        <w:rPr>
-          <w:rtl w:val="0"/>
-        </w:rPr>
-        <w:t xml:space="preserve">Il devra donc réaliser une auto-formation sur la datavisualisation, d’une durée d’un jour en amont du projet, dans l’optique de renforcer ses connaissances sur la datavisualisation, la création de graphiques métiers pertinents et la réalisation de synthèse exploitable par le métier. Le second Data-Engineer sera disponible et pourra partager son expérience personnelle en le cadrant durant cette auto-formation.</w:t>
+        <w:t xml:space="preserve">Nous pouvons constater que l’équipe des deux Data-Engineers se complète bien sur l’ensemble des compétences à mobiliser. Cependant, pour que le projet gagne en efficacité et pour assurer l’autonomie de chacun des membres, un plan de développement des compétences sera mis en place sur les différentes compétences manquantes de chacun d’entre eux.</w:t>
+      </w:r>
+    </w:p>
+    <w:p>
+      <w:pPr>
+        <w:rPr/>
+      </w:pPr>
+      <w:r>
+        <w:rPr>
+          <w:rtl w:val="0"/>
+        </w:rPr>
+      </w:r>
+    </w:p>
+    <w:p>
+      <w:pPr>
+        <w:rPr/>
+      </w:pPr>
+      <w:r>
+        <w:rPr>
+          <w:rtl w:val="0"/>
+        </w:rPr>
+      </w:r>
+    </w:p>
+    <w:p>
+      <w:pPr>
+        <w:rPr/>
+      </w:pPr>
+      <w:r>
+        <w:rPr>
+          <w:rtl w:val="0"/>
+        </w:rPr>
+        <w:t xml:space="preserve">Le Data-Engineer référent devra monter en compétence sur la capacité d’analyse, de présentation de visualisation et de synthèse métier.</w:t>
+      </w:r>
+    </w:p>
+    <w:p>
+      <w:pPr>
+        <w:rPr/>
+      </w:pPr>
+      <w:r>
+        <w:rPr>
+          <w:rtl w:val="0"/>
+        </w:rPr>
+        <w:t xml:space="preserve">Il devra donc réaliser une auto-formation sur la datavisualisation, d’une durée d’un jour en amont du projet, dans l’optique de renforcer ses connaissances sur la datavisualisation, la création de graphiques métiers pertinents et la réalisation de synthèses exploitables par le métier. Le second Data-Engineer sera disponible et pourra partager son expérience personnelle en le cadrant durant cette auto-formation.</w:t>
       </w:r>
     </w:p>
     <w:p>
@@ -17858,7 +17866,7 @@
         <w:rPr>
           <w:rtl w:val="0"/>
         </w:rPr>
-        <w:t xml:space="preserve">Il devra aussi monter en compétence sur sa capacité à réaliser et déployer des architectures dockerisable. Il devra pour cela réaliser une auto-formation sur le fonctionnement de Docker d’une durée d’une demi-journée. La conception du premier Dockerfile sera réalisée en pair-programming avec le Data-Engineer référent dans une optique de monter en compétence.</w:t>
+        <w:t xml:space="preserve">Il devra aussi monter en compétence sur sa capacité à réaliser et déployer des architectures dockerisables. Il devra pour cela réaliser une auto-formation sur le fonctionnement de Docker d’une durée d’une demi-journée. La conception du premier Dockerfile sera réalisée en pair programming avec le Data-Engineer référent dans une optique de montée en compétence.</w:t>
         <w:br w:type="textWrapping"/>
         <w:br w:type="textWrapping"/>
         <w:t xml:space="preserve">Le plan de développement des compétences sera adapté suivant la capacité et les éventuels handicaps de chacun. Il sera possible de réaliser ces formations en télétravail, ou bien de prendre un temps supplémentaire si cela est nécessaire. Le matériel sera aussi adapté en fonction des besoins personnels.</w:t>
@@ -18000,59 +18008,49 @@
         <w:rPr>
           <w:rtl w:val="0"/>
         </w:rPr>
-        <w:t xml:space="preserve"> permet de discuter des points de difficultés et de blocage rencontrés durant le dernier sprint, justifier des retard ou des avancements, et cela en complémentarité du Daily.</w:t>
-      </w:r>
-    </w:p>
-    <w:p>
-      <w:pPr>
-        <w:rPr/>
-      </w:pPr>
-      <w:r>
-        <w:rPr>
-          <w:rtl w:val="0"/>
-        </w:rPr>
-      </w:r>
-    </w:p>
-    <w:p>
-      <w:pPr>
-        <w:rPr/>
-      </w:pPr>
-      <w:r>
-        <w:rPr>
-          <w:rtl w:val="0"/>
-        </w:rPr>
-        <w:t xml:space="preserve">Ces différents outils que offre la méthode Scrum permet d’améliorer la collaboration des membres de l’équipe projet, offrant une visibilité complète à chacun d’entre eux, afin de minimiser aux mieux les potentiels tensions ou incompréhensions entre les collaborateurs.</w:t>
-      </w:r>
-    </w:p>
-    <w:p>
-      <w:pPr>
-        <w:rPr/>
-      </w:pPr>
-      <w:r>
-        <w:rPr>
-          <w:rtl w:val="0"/>
-        </w:rPr>
-      </w:r>
-    </w:p>
-    <w:p>
-      <w:pPr>
-        <w:rPr/>
-      </w:pPr>
-      <w:r>
-        <w:rPr>
-          <w:rtl w:val="0"/>
-        </w:rPr>
-        <w:t xml:space="preserve">Elle permet aussi de discuter, détecter et prendre en compte les spécificités et difficultés de chacun, telles qu’elles peuvent être rencontrées sur des personnes handicapées. Par exemple, une personne n’ayant pas un poste de travail adapté à son handicap pourra facilement le faire remonter lors d’un Daily, pour que cela soit rapidement pris en compte et adapté dans les plus bref délais. </w:t>
-      </w:r>
-    </w:p>
-    <w:p>
-      <w:pPr>
-        <w:rPr/>
-      </w:pPr>
-      <w:r>
-        <w:rPr>
-          <w:rtl w:val="0"/>
-        </w:rPr>
+        <w:t xml:space="preserve"> permet de discuter des points de difficultés et de blocage rencontrés durant le dernier sprint, de justifier des retards ou des avancements, et cela en complémentarité du Daily.</w:t>
+      </w:r>
+    </w:p>
+    <w:p>
+      <w:pPr>
+        <w:rPr/>
+      </w:pPr>
+      <w:r>
+        <w:rPr>
+          <w:rtl w:val="0"/>
+        </w:rPr>
+      </w:r>
+    </w:p>
+    <w:p>
+      <w:pPr>
+        <w:rPr/>
+      </w:pPr>
+      <w:r>
+        <w:rPr>
+          <w:rtl w:val="0"/>
+        </w:rPr>
+        <w:t xml:space="preserve">Ces différents outils qu’offre la méthode Scrum permettent d’améliorer la collaboration des membres de l’équipe projet, offrant une visibilité complète à chacun d’entre eux, afin de minimiser au mieux les potentiels tensions ou incompréhensions entre les collaborateurs.</w:t>
+      </w:r>
+    </w:p>
+    <w:p>
+      <w:pPr>
+        <w:rPr/>
+      </w:pPr>
+      <w:r>
+        <w:rPr>
+          <w:rtl w:val="0"/>
+        </w:rPr>
+      </w:r>
+    </w:p>
+    <w:p>
+      <w:pPr>
+        <w:rPr/>
+      </w:pPr>
+      <w:r>
+        <w:rPr>
+          <w:rtl w:val="0"/>
+        </w:rPr>
+        <w:t xml:space="preserve">Elle permet aussi de discuter, détecter et prendre en compte les spécificités et difficultés de chacun, telles qu’elles peuvent être rencontrées chez des personnes handicapées. Par exemple, une personne n’ayant pas un poste de travail adapté à son handicap pourra facilement le faire remonter lors d’un Daily, pour que cela soit rapidement pris en compte et adapté dans les plus brefs délais. </w:t>
       </w:r>
     </w:p>
     <w:p>
@@ -18136,9 +18134,9 @@
         <w:rPr>
           <w:rtl w:val="0"/>
         </w:rPr>
-        <w:t xml:space="preserve">La collecte du besoin et des attentes avec le client a mis plus de temps que prévu et à retarder les réalisations prévues du premier sprint.</w:t>
+        <w:t xml:space="preserve">La collecte des besoins et des attentes avec le client a mis plus de temps que prévu et à retarder les réalisations prévues du premier sprint.</w:t>
         <w:br w:type="textWrapping"/>
-        <w:t xml:space="preserve">Malgré une volonté à essayer de rattraper le retard sur le deuxième sprint, les équipes n’y sont pas parvenu.</w:t>
+        <w:t xml:space="preserve">Malgré une volonté à essayer de rattraper le retard sur le deuxième sprint, les équipes n’y sont pas parvenues.</w:t>
       </w:r>
     </w:p>
     <w:p>
@@ -18180,7 +18178,7 @@
         <w:rPr>
           <w:rtl w:val="0"/>
         </w:rPr>
-        <w:t xml:space="preserve">Afin de remédier à cela, plusieurs pistes sont envisagés:</w:t>
+        <w:t xml:space="preserve">Afin de remédier à cela, plusieurs pistes sont envisagées:</w:t>
       </w:r>
     </w:p>
     <w:p>
@@ -18234,7 +18232,7 @@
         <w:rPr>
           <w:rtl w:val="0"/>
         </w:rPr>
-        <w:t xml:space="preserve">Retirer une fonctionnalité non bloquante pour le projet, qui pourra être rajouté par la suite par l’équipe du pôle data du gouvernement si nécessaire.</w:t>
+        <w:t xml:space="preserve">Retirer une fonctionnalité non bloquante pour le projet, qui pourra être rajoutée par la suite par l’équipe du pôle data du gouvernement si nécessaire.</w:t>
       </w:r>
     </w:p>
     <w:p>
@@ -18257,7 +18255,7 @@
         <w:rPr>
           <w:rtl w:val="0"/>
         </w:rPr>
-        <w:t xml:space="preserve">La première solution consistant à augmenter les heures de travail est fortement déconseillé, car il fait persister le risque de fatiguer les équipes et dégrader la qualité du travail livré.</w:t>
+        <w:t xml:space="preserve">La première solution consistant à augmenter les heures de travail est fortement déconseillée, car elle fait persister le risque de fatiguer les équipes et de dégrader la qualité du travail livré.</w:t>
       </w:r>
     </w:p>
     <w:p>
@@ -18280,30 +18278,8 @@
         <w:rPr>
           <w:rtl w:val="0"/>
         </w:rPr>
-        <w:t xml:space="preserve">La solution la plus adapté serait donc de profiter de la réunion de la fin du sprint 2 avec le client pour lui exposer les fait, et lui suggérer de prendre une décision entre la rallonge budgétaire pour un sprint supplémentaire(qui sera budgétisé en amont de la réunion), ou le choix de retirer une fonctionnalité non bloquante (une liste de fonctionnalités non bloquantes sera réalisé et fournis au client.) Il sera ainsi libre de prendre sa décision de manière éclairée.</w:t>
+        <w:t xml:space="preserve">La solution la plus adaptée serait donc de profiter de la réunion de la fin du sprint 2 avec le client pour lui exposer les faits, et lui suggérer de prendre une décision entre la rallonge budgétaire pour un sprint supplémentaire(qui sera budgétisée en amont de la réunion), ou le choix de retirer une fonctionnalité non bloquante (une liste de fonctionnalités non bloquantes sera réalisée et fournie au client.) Il sera ainsi libre de prendre sa décision de manière éclairée.</w:t>
         <w:br w:type="textWrapping"/>
-      </w:r>
-    </w:p>
-    <w:p>
-      <w:pPr>
-        <w:ind w:left="0" w:firstLine="0"/>
-        <w:rPr/>
-      </w:pPr>
-      <w:r>
-        <w:rPr>
-          <w:rtl w:val="0"/>
-        </w:rPr>
-      </w:r>
-    </w:p>
-    <w:p>
-      <w:pPr>
-        <w:ind w:left="0" w:firstLine="0"/>
-        <w:rPr/>
-      </w:pPr>
-      <w:r>
-        <w:rPr>
-          <w:rtl w:val="0"/>
-        </w:rPr>
       </w:r>
     </w:p>
     <w:p>
@@ -18350,6 +18326,17 @@
         </w:rPr>
         <w:br w:type="textWrapping"/>
         <w:t xml:space="preserve">Voici un logigramme permettant de schématiser cette situation:</w:t>
+      </w:r>
+    </w:p>
+    <w:p>
+      <w:pPr>
+        <w:ind w:left="0" w:firstLine="0"/>
+        <w:rPr/>
+      </w:pPr>
+      <w:r>
+        <w:rPr>
+          <w:rtl w:val="0"/>
+        </w:rPr>
       </w:r>
     </w:p>
     <w:p>
@@ -18375,12 +18362,12 @@
           <wp:inline distB="114300" distT="114300" distL="114300" distR="114300">
             <wp:extent cx="5046825" cy="3038501"/>
             <wp:effectExtent b="0" l="0" r="0" t="0"/>
-            <wp:docPr id="3" name="image4.png"/>
+            <wp:docPr id="3" name="image3.png"/>
             <a:graphic>
               <a:graphicData uri="http://schemas.openxmlformats.org/drawingml/2006/picture">
                 <pic:pic>
                   <pic:nvPicPr>
-                    <pic:cNvPr id="0" name="image4.png"/>
+                    <pic:cNvPr id="0" name="image3.png"/>
                     <pic:cNvPicPr preferRelativeResize="0"/>
                   </pic:nvPicPr>
                   <pic:blipFill>
@@ -18437,6 +18424,30 @@
     <w:p>
       <w:pPr>
         <w:ind w:left="0" w:firstLine="0"/>
+        <w:jc w:val="center"/>
+        <w:rPr/>
+      </w:pPr>
+      <w:r>
+        <w:rPr>
+          <w:rtl w:val="0"/>
+        </w:rPr>
+      </w:r>
+    </w:p>
+    <w:p>
+      <w:pPr>
+        <w:ind w:left="0" w:firstLine="0"/>
+        <w:jc w:val="center"/>
+        <w:rPr/>
+      </w:pPr>
+      <w:r>
+        <w:rPr>
+          <w:rtl w:val="0"/>
+        </w:rPr>
+      </w:r>
+    </w:p>
+    <w:p>
+      <w:pPr>
+        <w:ind w:left="0" w:firstLine="0"/>
         <w:rPr>
           <w:color w:val="351c75"/>
           <w:sz w:val="24"/>
@@ -18473,6 +18484,22 @@
     </w:p>
     <w:p>
       <w:pPr>
+        <w:ind w:left="0" w:firstLine="0"/>
+        <w:rPr>
+          <w:color w:val="351c75"/>
+          <w:sz w:val="24"/>
+          <w:szCs w:val="24"/>
+          <w:u w:val="single"/>
+        </w:rPr>
+      </w:pPr>
+      <w:r>
+        <w:rPr>
+          <w:rtl w:val="0"/>
+        </w:rPr>
+      </w:r>
+    </w:p>
+    <w:p>
+      <w:pPr>
         <w:rPr/>
       </w:pPr>
       <w:r>
@@ -18500,7 +18527,7 @@
         <w:rPr>
           <w:rtl w:val="0"/>
         </w:rPr>
-        <w:t xml:space="preserve">Pour réaliser cette veille, plusieurs méthodes sont mit en place:</w:t>
+        <w:t xml:space="preserve">Pour réaliser cette veille, plusieurs méthodes sont mises en place:</w:t>
       </w:r>
     </w:p>
     <w:p>
@@ -18568,7 +18595,7 @@
         <w:rPr>
           <w:rtl w:val="0"/>
         </w:rPr>
-        <w:t xml:space="preserve">La seconde méthode consiste à suivre des meetings et des podcasts sur ces sujets. Pour cela, certaines chaînes youtube sont spécialisées sur certains sujets.</w:t>
+        <w:t xml:space="preserve">La seconde méthode consiste à suivre des meetings et des podcasts sur ces sujets. Pour cela, certaines chaînes Youtube sont spécialisées sur certains sujets.</w:t>
       </w:r>
     </w:p>
     <w:p>
@@ -18596,7 +18623,31 @@
         <w:rPr>
           <w:rtl w:val="0"/>
         </w:rPr>
-        <w:t xml:space="preserve">Enfin, la troisième méthode consiste à se rendre à des salons ou à des présentations de veille. Ayant la chance d’habiter dans une grande ville, j’ai pu assister à des conférences présentées à la “mêlée numérique”,  un réseau d’acteurs du numérique basé à Toulouse.</w:t>
+        <w:t xml:space="preserve">Enfin, la troisième méthode consiste à se rendre à des salons ou à des présentations de veille. Ayant la chance d’habiter dans une grande ville, j’ai pu assister à des conférences présentées à </w:t>
+      </w:r>
+      <w:r>
+        <w:rPr>
+          <w:rtl w:val="0"/>
+        </w:rPr>
+        <w:t xml:space="preserve">la “Mêlée</w:t>
+      </w:r>
+      <w:r>
+        <w:rPr>
+          <w:rtl w:val="0"/>
+        </w:rPr>
+        <w:t xml:space="preserve"> </w:t>
+      </w:r>
+      <w:r>
+        <w:rPr>
+          <w:rtl w:val="0"/>
+        </w:rPr>
+        <w:t xml:space="preserve">Numérique”</w:t>
+      </w:r>
+      <w:r>
+        <w:rPr>
+          <w:rtl w:val="0"/>
+        </w:rPr>
+        <w:t xml:space="preserve">,  un réseau d’acteurs du numérique basé à Toulouse.</w:t>
       </w:r>
     </w:p>
     <w:p>
@@ -18640,39 +18691,63 @@
           <w:rtl w:val="0"/>
         </w:rPr>
         <w:br w:type="textWrapping"/>
-        <w:t xml:space="preserve">Lors d’une des conférences de la “mêlée numérique” auxquelles j’ai assisté, le thème était l’IA et l’écologie dans les futures voitures connectées. Cette conférence m’a fait prendre conscience que l’intelligence artificielle, malgré sa capacité révolutionnaire à réaliser des tâches qui semble complexe, est aussi très gourmande en énergie, ce qui ne va pas forcément dans le sens de l’écologie.</w:t>
-      </w:r>
-    </w:p>
-    <w:p>
-      <w:pPr>
-        <w:rPr/>
-      </w:pPr>
-      <w:r>
-        <w:rPr>
-          <w:rtl w:val="0"/>
-        </w:rPr>
-      </w:r>
-    </w:p>
-    <w:p>
-      <w:pPr>
-        <w:rPr/>
-      </w:pPr>
-      <w:r>
-        <w:rPr>
-          <w:rtl w:val="0"/>
-        </w:rPr>
-        <w:t xml:space="preserve">L’impact engendré sur mes pratiques métiers m’a fait prendre conscience qu' il est préférable de privilégier des pipelines utilisant des algorithmes simples lorsque les cas d’usages sont possibles, plutôt que d'utiliser des pipelines utilisant des modèles de traitement de texte(LLM).</w:t>
-      </w:r>
-    </w:p>
-    <w:p>
-      <w:pPr>
-        <w:rPr/>
-      </w:pPr>
-      <w:r>
-        <w:rPr>
-          <w:rtl w:val="0"/>
-        </w:rPr>
-        <w:t xml:space="preserve">Cette bonne pratique permet de réduire la consommation énergétique, réduire l’impact écologique, tout en s’inscrivant dans les engagements des normes RSE des entreprises. </w:t>
+        <w:t xml:space="preserve">Lors d’une des conférences de </w:t>
+      </w:r>
+      <w:r>
+        <w:rPr>
+          <w:rtl w:val="0"/>
+        </w:rPr>
+        <w:t xml:space="preserve">la “Mêlée</w:t>
+      </w:r>
+      <w:r>
+        <w:rPr>
+          <w:rtl w:val="0"/>
+        </w:rPr>
+        <w:t xml:space="preserve"> </w:t>
+      </w:r>
+      <w:r>
+        <w:rPr>
+          <w:rtl w:val="0"/>
+        </w:rPr>
+        <w:t xml:space="preserve">Numérique” auxquelles</w:t>
+      </w:r>
+      <w:r>
+        <w:rPr>
+          <w:rtl w:val="0"/>
+        </w:rPr>
+        <w:t xml:space="preserve"> j’ai assisté, le thème était l’IA et l’écologie dans les futures voitures connectées. Cette conférence m’a fait prendre conscience que l’intelligence artificielle, malgré sa capacité révolutionnaire à réaliser des tâches qui semblent complexes, est aussi très gourmande en énergie, ce qui ne va pas forcément dans le sens de l’écologie.</w:t>
+      </w:r>
+    </w:p>
+    <w:p>
+      <w:pPr>
+        <w:rPr/>
+      </w:pPr>
+      <w:r>
+        <w:rPr>
+          <w:rtl w:val="0"/>
+        </w:rPr>
+      </w:r>
+    </w:p>
+    <w:p>
+      <w:pPr>
+        <w:rPr/>
+      </w:pPr>
+      <w:r>
+        <w:rPr>
+          <w:rtl w:val="0"/>
+        </w:rPr>
+        <w:t xml:space="preserve">L’impact engendré sur mes pratiques métier m’a fait prendre conscience qu'il est préférable de privilégier des pipelines utilisant des algorithmes simples lorsque les cas d’usages sont possibles, plutôt que d'utiliser des pipelines utilisant des modèles de traitement de texte(LLM).</w:t>
+      </w:r>
+    </w:p>
+    <w:p>
+      <w:pPr>
+        <w:rPr/>
+      </w:pPr>
+      <w:r>
+        <w:rPr>
+          <w:rtl w:val="0"/>
+        </w:rPr>
+        <w:t xml:space="preserve">Cette bonne pratique permet de réduire la consommation énergétique, de réduire l’impact écologique, tout en s’inscrivant dans les engagements des normes RSE des entreprises. </w:t>
       </w:r>
     </w:p>
     <w:p>
@@ -18726,28 +18801,38 @@
         <w:rPr>
           <w:rtl w:val="0"/>
         </w:rPr>
-        <w:t xml:space="preserve">La responsabilité sociétale et environnementale des entreprises (RSE) s’applique dans tous les domaines de métiers, et principalement sur les métiers touchant la science des données au vu des consommations énergétiques que celle-ci peut impliquer ainsi que des données sensibles qui peuvent être traitées.</w:t>
-      </w:r>
-    </w:p>
-    <w:p>
-      <w:pPr>
-        <w:rPr/>
-      </w:pPr>
-      <w:r>
-        <w:rPr>
-          <w:rtl w:val="0"/>
-        </w:rPr>
-      </w:r>
-    </w:p>
-    <w:p>
-      <w:pPr>
-        <w:rPr/>
-      </w:pPr>
-      <w:r>
-        <w:rPr>
-          <w:rtl w:val="0"/>
-        </w:rPr>
-        <w:t xml:space="preserve">Les enjeux du RSE dans le domaine de la science des données consiste au fait de s’assurer que les projets soient Éthique, Responsable et Durable </w:t>
+        <w:t xml:space="preserve">La responsabilité sociétale et environnementale des entreprises (RSE) s’applique dans tous les domaines de métiers, et principalement dans les métiers touchant la science des données au vu des consommations énergétiques que celle-ci peut impliquer ainsi que des données sensibles qui peuvent être traitées.</w:t>
+      </w:r>
+    </w:p>
+    <w:p>
+      <w:pPr>
+        <w:rPr/>
+      </w:pPr>
+      <w:r>
+        <w:rPr>
+          <w:rtl w:val="0"/>
+        </w:rPr>
+      </w:r>
+    </w:p>
+    <w:p>
+      <w:pPr>
+        <w:rPr/>
+      </w:pPr>
+      <w:r>
+        <w:rPr>
+          <w:rtl w:val="0"/>
+        </w:rPr>
+        <w:t xml:space="preserve">Les enjeux du RSE dans le domaine de la science des données consistent au fait de s’assurer que les projets soient Éthique, Responsable et Durable </w:t>
+      </w:r>
+    </w:p>
+    <w:p>
+      <w:pPr>
+        <w:rPr/>
+      </w:pPr>
+      <w:r>
+        <w:rPr>
+          <w:rtl w:val="0"/>
+        </w:rPr>
       </w:r>
     </w:p>
     <w:p>
@@ -18775,7 +18860,7 @@
         <w:rPr>
           <w:rtl w:val="0"/>
         </w:rPr>
-        <w:t xml:space="preserve"> dans le domaine ou une IA ou bien un LLM ne doit pas contenir de biais qui pourrait causer des décisions injustes ou discriminantes.</w:t>
+        <w:t xml:space="preserve"> dans le domaine où une IA ou bien un LLM ne doit pas contenir de biais qui pourrait causer des décisions injustes ou discriminantes.</w:t>
       </w:r>
     </w:p>
     <w:p>
@@ -18803,7 +18888,7 @@
         <w:rPr>
           <w:rtl w:val="0"/>
         </w:rPr>
-        <w:t xml:space="preserve"> sur les données qui sont récupérées et traitées, afin que ceux ci soient récupérés de manière légale et respectent les normes RGPD.</w:t>
+        <w:t xml:space="preserve"> sur les données qui sont récupérées et traitées, afin que celles-ci soient récupérées de manière légale et respectent les normes RGPD.</w:t>
       </w:r>
     </w:p>
     <w:p>
@@ -18831,7 +18916,17 @@
         <w:rPr>
           <w:rtl w:val="0"/>
         </w:rPr>
-        <w:t xml:space="preserve"> dans une optique de préservation de l’environnement, en limitant les consommations énergétiques superflus qui pourraient être évitées.</w:t>
+        <w:t xml:space="preserve"> dans une optique de préservation de l’environnement, en limitant les consommations énergétiques superflues qui pourraient être évitées.</w:t>
+      </w:r>
+    </w:p>
+    <w:p>
+      <w:pPr>
+        <w:rPr/>
+      </w:pPr>
+      <w:r>
+        <w:rPr>
+          <w:rtl w:val="0"/>
+        </w:rPr>
       </w:r>
     </w:p>
     <w:p>
@@ -18924,7 +19019,7 @@
         <w:rPr>
           <w:rtl w:val="0"/>
         </w:rPr>
-        <w:t xml:space="preserve"> qu’il faudra le plus se concentrer car nous sommes sur des grosses quantités de données (39 millions de données pour le jeux de données des prix des essences issus de chaque station essence en journalier). L’extraction et la transformation de ces données a un coût énergétique relativement élevé et il faudra se concentrer sur une optimisation de cette partie du projet afin de limiter les émissions de CO2 causées par ces transformations.</w:t>
+        <w:t xml:space="preserve"> qu’il faudra le plus se concentrer car nous sommes sur des grosses quantités de données (39 millions de données pour le jeu de données des prix des essences issus de chaque station essence au format journalier). L’extraction et la transformation de ces données ont un coût énergétique relativement élevé et il faudra se concentrer sur une optimisation de cette partie du projet afin de limiter les émissions de CO2 causées par ces transformations.</w:t>
       </w:r>
     </w:p>
     <w:p>
@@ -18957,7 +19052,7 @@
         <w:rPr>
           <w:rtl w:val="0"/>
         </w:rPr>
-        <w:t xml:space="preserve"> du RSE consiste à ne pas charger l’intégralité des données chaque jour, mais à récupérer uniquement les données nécessaires à la mise à jour dans la limite de conception des sources de données ou nous récupérons les informations.</w:t>
+        <w:t xml:space="preserve"> du RSE consiste à ne pas charger l’intégralité des données chaque jour, mais à récupérer uniquement les données nécessaires à la mise à jour dans la limite de conception des sources de données d'où nous récupérons les informations.</w:t>
       </w:r>
     </w:p>
     <w:p>
@@ -19011,7 +19106,58 @@
         <w:rPr>
           <w:rtl w:val="0"/>
         </w:rPr>
-        <w:t xml:space="preserve">Les résultats attendus sont un temps d’extraction, de transformation et de chargement beaucoup plus rapide des mises à jours des données récupérées de manière quotidienne, en chargeant un minimum de données redondantes par rapport aux données déjà existantes sur la base de données. Cela diminue la consommation d’électricité, préserve les data centers du pôle data du gouvernement qui fournit les données, et diminue la quantité de CO2 produites de manière journalières pour ces traitements.</w:t>
+        <w:t xml:space="preserve">Les résultats attendus sont un temps d’extraction, de transformation et de chargement beaucoup plus rapide des mises à jours des données récupérées de manière quotidienne, en chargeant un minimum de données redondantes par rapport aux données déjà existantes sur la base de données.</w:t>
+      </w:r>
+    </w:p>
+    <w:p>
+      <w:pPr>
+        <w:rPr/>
+      </w:pPr>
+      <w:r>
+        <w:rPr>
+          <w:rtl w:val="0"/>
+        </w:rPr>
+        <w:t xml:space="preserve">Cela diminue la consommation d’électricité, préserve les data centers du pôle data du gouvernement qui fournit les données, et diminue la quantité de CO2 produite de manière journalières pour ces traitements.</w:t>
+      </w:r>
+    </w:p>
+    <w:p>
+      <w:pPr>
+        <w:rPr/>
+      </w:pPr>
+      <w:r>
+        <w:rPr>
+          <w:rtl w:val="0"/>
+        </w:rPr>
+      </w:r>
+    </w:p>
+    <w:p>
+      <w:pPr>
+        <w:rPr/>
+      </w:pPr>
+      <w:r>
+        <w:rPr>
+          <w:rtl w:val="0"/>
+        </w:rPr>
+      </w:r>
+    </w:p>
+    <w:p>
+      <w:pPr>
+        <w:rPr/>
+      </w:pPr>
+      <w:r>
+        <w:rPr>
+          <w:rtl w:val="0"/>
+        </w:rPr>
+      </w:r>
+    </w:p>
+    <w:p>
+      <w:pPr>
+        <w:rPr/>
+      </w:pPr>
+      <w:r>
+        <w:rPr>
+          <w:rtl w:val="0"/>
+        </w:rPr>
       </w:r>
     </w:p>
     <w:p>
@@ -19044,14 +19190,32 @@
           <w:u w:val="single"/>
         </w:rPr>
       </w:pPr>
-      <w:bookmarkStart w:colFirst="0" w:colLast="0" w:name="_kxa501a1hdo2" w:id="11"/>
+      <w:bookmarkStart w:colFirst="0" w:colLast="0" w:name="_671lthsxqsw6" w:id="11"/>
       <w:bookmarkEnd w:id="11"/>
       <w:r>
+        <w:rPr>
+          <w:rtl w:val="0"/>
+        </w:rPr>
+      </w:r>
+    </w:p>
+    <w:p>
+      <w:pPr>
+        <w:pStyle w:val="Heading1"/>
         <w:rPr>
           <w:color w:val="351c75"/>
           <w:sz w:val="24"/>
           <w:szCs w:val="24"/>
           <w:u w:val="single"/>
+        </w:rPr>
+      </w:pPr>
+      <w:bookmarkStart w:colFirst="0" w:colLast="0" w:name="_kxa501a1hdo2" w:id="12"/>
+      <w:bookmarkEnd w:id="12"/>
+      <w:r>
+        <w:rPr>
+          <w:color w:val="351c75"/>
+          <w:sz w:val="24"/>
+          <w:szCs w:val="24"/>
+          <w:u w:val="single"/>
           <w:rtl w:val="0"/>
         </w:rPr>
         <w:t xml:space="preserve">Conclusion</w:t>
@@ -19065,7 +19229,17 @@
         <w:rPr>
           <w:rtl w:val="0"/>
         </w:rPr>
-        <w:t xml:space="preserve">J’ai beaucoup appris de la gestion de projet data que cela soit dans mes expériences passées, au sein de mon entreprise, au sein des projets réalisés à l'école supérieurs, ou bien durant la réalisation de ce mémoire.</w:t>
+      </w:r>
+    </w:p>
+    <w:p>
+      <w:pPr>
+        <w:rPr/>
+      </w:pPr>
+      <w:r>
+        <w:rPr>
+          <w:rtl w:val="0"/>
+        </w:rPr>
+        <w:t xml:space="preserve">J’ai beaucoup appris de la gestion de projet data que cela soit dans mes expériences passées, au sein de mon entreprise, au sein des projets réalisés à l'école supérieure, ou bien durant la réalisation de ce mémoire.</w:t>
       </w:r>
     </w:p>
     <w:p>

</xml_diff>